<commit_message>
latest version, updated from office computer
</commit_message>
<xml_diff>
--- a/literature/English/English Note.docx
+++ b/literature/English/English Note.docx
@@ -1,6 +1,6 @@
 
 <file path=word/document.xml><?xml version="1.0" encoding="utf-8"?>
-<w:document xmlns:wpc="http://schemas.microsoft.com/office/word/2010/wordprocessingCanvas" xmlns:cx="http://schemas.microsoft.com/office/drawing/2014/chartex" xmlns:cx1="http://schemas.microsoft.com/office/drawing/2015/9/8/chartex" xmlns:cx2="http://schemas.microsoft.com/office/drawing/2015/10/21/chartex" xmlns:cx3="http://schemas.microsoft.com/office/drawing/2016/5/9/chartex" xmlns:cx4="http://schemas.microsoft.com/office/drawing/2016/5/10/chartex" xmlns:cx5="http://schemas.microsoft.com/office/drawing/2016/5/11/chartex" xmlns:cx6="http://schemas.microsoft.com/office/drawing/2016/5/12/chartex" xmlns:cx7="http://schemas.microsoft.com/office/drawing/2016/5/13/chartex" xmlns:cx8="http://schemas.microsoft.com/office/drawing/2016/5/14/chartex" xmlns:mc="http://schemas.openxmlformats.org/markup-compatibility/2006" xmlns:aink="http://schemas.microsoft.com/office/drawing/2016/ink" xmlns:am3d="http://schemas.microsoft.com/office/drawing/2017/model3d" xmlns:o="urn:schemas-microsoft-com:office:office" xmlns:r="http://schemas.openxmlformats.org/officeDocument/2006/relationships" xmlns:m="http://schemas.openxmlformats.org/officeDocument/2006/math" xmlns:v="urn:schemas-microsoft-com:vml" xmlns:wp14="http://schemas.microsoft.com/office/word/2010/wordprocessingDrawing" xmlns:wp="http://schemas.openxmlformats.org/drawingml/2006/wordprocessingDrawing" xmlns:w10="urn:schemas-microsoft-com:office:word" xmlns:w="http://schemas.openxmlformats.org/wordprocessingml/2006/main" xmlns:w14="http://schemas.microsoft.com/office/word/2010/wordml" xmlns:w15="http://schemas.microsoft.com/office/word/2012/wordml" xmlns:w16cex="http://schemas.microsoft.com/office/word/2018/wordml/cex" xmlns:w16cid="http://schemas.microsoft.com/office/word/2016/wordml/cid" xmlns:w16="http://schemas.microsoft.com/office/word/2018/wordml" xmlns:w16se="http://schemas.microsoft.com/office/word/2015/wordml/symex" xmlns:wpg="http://schemas.microsoft.com/office/word/2010/wordprocessingGroup" xmlns:wpi="http://schemas.microsoft.com/office/word/2010/wordprocessingInk" xmlns:wne="http://schemas.microsoft.com/office/word/2006/wordml" xmlns:wps="http://schemas.microsoft.com/office/word/2010/wordprocessingShape" mc:Ignorable="w14 w15 w16se w16cid w16 w16cex wp14">
+<w:document xmlns:wpc="http://schemas.microsoft.com/office/word/2010/wordprocessingCanvas" xmlns:cx="http://schemas.microsoft.com/office/drawing/2014/chartex" xmlns:cx1="http://schemas.microsoft.com/office/drawing/2015/9/8/chartex" xmlns:cx2="http://schemas.microsoft.com/office/drawing/2015/10/21/chartex" xmlns:cx3="http://schemas.microsoft.com/office/drawing/2016/5/9/chartex" xmlns:cx4="http://schemas.microsoft.com/office/drawing/2016/5/10/chartex" xmlns:cx5="http://schemas.microsoft.com/office/drawing/2016/5/11/chartex" xmlns:cx6="http://schemas.microsoft.com/office/drawing/2016/5/12/chartex" xmlns:cx7="http://schemas.microsoft.com/office/drawing/2016/5/13/chartex" xmlns:cx8="http://schemas.microsoft.com/office/drawing/2016/5/14/chartex" xmlns:mc="http://schemas.openxmlformats.org/markup-compatibility/2006" xmlns:aink="http://schemas.microsoft.com/office/drawing/2016/ink" xmlns:am3d="http://schemas.microsoft.com/office/drawing/2017/model3d" xmlns:o="urn:schemas-microsoft-com:office:office" xmlns:oel="http://schemas.microsoft.com/office/2019/extlst" xmlns:r="http://schemas.openxmlformats.org/officeDocument/2006/relationships" xmlns:m="http://schemas.openxmlformats.org/officeDocument/2006/math" xmlns:v="urn:schemas-microsoft-com:vml" xmlns:wp14="http://schemas.microsoft.com/office/word/2010/wordprocessingDrawing" xmlns:wp="http://schemas.openxmlformats.org/drawingml/2006/wordprocessingDrawing" xmlns:w10="urn:schemas-microsoft-com:office:word" xmlns:w="http://schemas.openxmlformats.org/wordprocessingml/2006/main" xmlns:w14="http://schemas.microsoft.com/office/word/2010/wordml" xmlns:w15="http://schemas.microsoft.com/office/word/2012/wordml" xmlns:w16cex="http://schemas.microsoft.com/office/word/2018/wordml/cex" xmlns:w16cid="http://schemas.microsoft.com/office/word/2016/wordml/cid" xmlns:w16="http://schemas.microsoft.com/office/word/2018/wordml" xmlns:w16sdtdh="http://schemas.microsoft.com/office/word/2020/wordml/sdtdatahash" xmlns:w16se="http://schemas.microsoft.com/office/word/2015/wordml/symex" xmlns:wpg="http://schemas.microsoft.com/office/word/2010/wordprocessingGroup" xmlns:wpi="http://schemas.microsoft.com/office/word/2010/wordprocessingInk" xmlns:wne="http://schemas.microsoft.com/office/word/2006/wordml" xmlns:wps="http://schemas.microsoft.com/office/word/2010/wordprocessingShape" mc:Ignorable="w14 w15 w16se w16cid w16 w16cex w16sdtdh wp14">
   <w:body>
     <w:sdt>
       <w:sdtPr>
@@ -28,7 +28,7 @@
       <w:sdtContent>
         <w:p>
           <w:pPr>
-            <w:pStyle w:val="TOC"/>
+            <w:pStyle w:val="TOCHeading"/>
           </w:pPr>
           <w:r>
             <w:t>Contents</w:t>
@@ -58,7 +58,7 @@
           <w:hyperlink w:anchor="_Toc528769728" w:history="1">
             <w:r>
               <w:rPr>
-                <w:rStyle w:val="a3"/>
+                <w:rStyle w:val="Hyperlink"/>
                 <w:rFonts w:hint="eastAsia"/>
                 <w:noProof/>
               </w:rPr>
@@ -129,7 +129,7 @@
           <w:hyperlink w:anchor="_Toc528769729" w:history="1">
             <w:r>
               <w:rPr>
-                <w:rStyle w:val="a3"/>
+                <w:rStyle w:val="Hyperlink"/>
                 <w:rFonts w:hint="eastAsia"/>
                 <w:noProof/>
               </w:rPr>
@@ -200,7 +200,7 @@
           <w:hyperlink w:anchor="_Toc528769730" w:history="1">
             <w:r>
               <w:rPr>
-                <w:rStyle w:val="a3"/>
+                <w:rStyle w:val="Hyperlink"/>
                 <w:rFonts w:hint="eastAsia"/>
                 <w:noProof/>
               </w:rPr>
@@ -271,7 +271,7 @@
           <w:hyperlink w:anchor="_Toc528769731" w:history="1">
             <w:r>
               <w:rPr>
-                <w:rStyle w:val="a3"/>
+                <w:rStyle w:val="Hyperlink"/>
                 <w:rFonts w:hint="eastAsia"/>
                 <w:noProof/>
               </w:rPr>
@@ -342,7 +342,7 @@
           <w:hyperlink w:anchor="_Toc528769732" w:history="1">
             <w:r>
               <w:rPr>
-                <w:rStyle w:val="a3"/>
+                <w:rStyle w:val="Hyperlink"/>
                 <w:rFonts w:hint="eastAsia"/>
                 <w:noProof/>
               </w:rPr>
@@ -413,7 +413,7 @@
           <w:hyperlink w:anchor="_Toc528769733" w:history="1">
             <w:r>
               <w:rPr>
-                <w:rStyle w:val="a3"/>
+                <w:rStyle w:val="Hyperlink"/>
                 <w:noProof/>
               </w:rPr>
               <w:t>Blog, Paper, Course &amp; Email</w:t>
@@ -483,7 +483,7 @@
           <w:hyperlink w:anchor="_Toc528769734" w:history="1">
             <w:r>
               <w:rPr>
-                <w:rStyle w:val="a3"/>
+                <w:rStyle w:val="Hyperlink"/>
                 <w:noProof/>
               </w:rPr>
               <w:t>Friends</w:t>
@@ -554,7 +554,7 @@
     <w:p/>
     <w:p>
       <w:pPr>
-        <w:pStyle w:val="1"/>
+        <w:pStyle w:val="Heading1"/>
       </w:pPr>
       <w:bookmarkStart w:id="0" w:name="_Toc524872384"/>
       <w:bookmarkStart w:id="1" w:name="_Toc528769728"/>
@@ -572,7 +572,7 @@
     </w:p>
     <w:p>
       <w:pPr>
-        <w:pStyle w:val="2"/>
+        <w:pStyle w:val="Heading2"/>
       </w:pPr>
       <w:r>
         <w:rPr>
@@ -583,7 +583,7 @@
     </w:p>
     <w:p>
       <w:pPr>
-        <w:pStyle w:val="3"/>
+        <w:pStyle w:val="Heading3"/>
       </w:pPr>
       <w:r>
         <w:rPr>
@@ -892,6 +892,7 @@
     </w:p>
     <w:p>
       <w:r>
+        <w:lastRenderedPageBreak/>
         <w:t>A cube of sugar</w:t>
       </w:r>
     </w:p>
@@ -1295,13 +1296,14 @@
     </w:p>
     <w:p>
       <w:r>
+        <w:lastRenderedPageBreak/>
         <w:t>This is a big towards the project’s completion</w:t>
       </w:r>
     </w:p>
     <w:p/>
     <w:p>
       <w:pPr>
-        <w:pStyle w:val="3"/>
+        <w:pStyle w:val="Heading3"/>
       </w:pPr>
       <w:r>
         <w:rPr>
@@ -1907,6 +1909,7 @@
     </w:p>
     <w:p>
       <w:r>
+        <w:lastRenderedPageBreak/>
         <w:t xml:space="preserve">I guesses it was </w:t>
       </w:r>
       <w:r>
@@ -3104,6 +3107,7 @@
         <w:rPr>
           <w:rFonts w:hint="eastAsia"/>
         </w:rPr>
+        <w:lastRenderedPageBreak/>
         <w:t>约翰开车去车站接玛丽，所以她本不必步行回家了。</w:t>
       </w:r>
       <w:r>
@@ -3551,7 +3555,7 @@
     <w:p/>
     <w:p>
       <w:pPr>
-        <w:pStyle w:val="2"/>
+        <w:pStyle w:val="Heading2"/>
       </w:pPr>
       <w:r>
         <w:rPr>
@@ -3589,6 +3593,7 @@
         <w:rPr>
           <w:rFonts w:hint="eastAsia"/>
         </w:rPr>
+        <w:lastRenderedPageBreak/>
         <w:t>达比太太已不再住在肯塔基州。</w:t>
       </w:r>
     </w:p>
@@ -4545,6 +4550,7 @@
     </w:p>
     <w:p>
       <w:r>
+        <w:lastRenderedPageBreak/>
         <w:t>If I had known your telephone number yesterday, I would have telephoned you</w:t>
       </w:r>
     </w:p>
@@ -5685,6 +5691,7 @@
     <w:p/>
     <w:p>
       <w:r>
+        <w:lastRenderedPageBreak/>
         <w:t>---Could I borrow your dictionary?</w:t>
       </w:r>
     </w:p>
@@ -5745,7 +5752,7 @@
     <w:p/>
     <w:p>
       <w:pPr>
-        <w:pStyle w:val="1"/>
+        <w:pStyle w:val="Heading1"/>
       </w:pPr>
       <w:bookmarkStart w:id="2" w:name="_Toc524872385"/>
       <w:bookmarkStart w:id="3" w:name="_Toc528769729"/>
@@ -6714,6 +6721,7 @@
     </w:p>
     <w:p>
       <w:r>
+        <w:lastRenderedPageBreak/>
         <w:t xml:space="preserve">Unscrupulous </w:t>
       </w:r>
       <w:r>
@@ -7772,6 +7780,7 @@
         <w:rPr>
           <w:rFonts w:hint="eastAsia"/>
         </w:rPr>
+        <w:lastRenderedPageBreak/>
         <w:t>burrow</w:t>
       </w:r>
       <w:r>
@@ -8849,6 +8858,7 @@
         <w:rPr>
           <w:rFonts w:hint="eastAsia"/>
         </w:rPr>
+        <w:lastRenderedPageBreak/>
         <w:t>dissenter</w:t>
       </w:r>
       <w:r>
@@ -9483,6 +9493,7 @@
         <w:rPr>
           <w:rFonts w:hint="eastAsia"/>
         </w:rPr>
+        <w:lastRenderedPageBreak/>
         <w:t xml:space="preserve">they had an argument which culminated in Tom getting drunk </w:t>
       </w:r>
       <w:r>
@@ -9949,7 +9960,7 @@
     <w:p/>
     <w:p>
       <w:pPr>
-        <w:pStyle w:val="1"/>
+        <w:pStyle w:val="Heading1"/>
       </w:pPr>
       <w:bookmarkStart w:id="4" w:name="_Toc524872386"/>
       <w:bookmarkStart w:id="5" w:name="_Toc528769730"/>
@@ -9971,10 +9982,409 @@
           <w:bCs/>
         </w:rPr>
       </w:pPr>
-      <w:r>
+    </w:p>
+    <w:p>
+      <w:pPr>
         <w:rPr>
           <w:bCs/>
         </w:rPr>
+      </w:pPr>
+      <w:r>
+        <w:rPr>
+          <w:bCs/>
+        </w:rPr>
+        <w:t xml:space="preserve">Rule of thumb </w:t>
+      </w:r>
+      <w:r>
+        <w:rPr>
+          <w:rFonts w:hint="eastAsia"/>
+          <w:bCs/>
+        </w:rPr>
+        <w:t>经验法则</w:t>
+      </w:r>
+    </w:p>
+    <w:p>
+      <w:pPr>
+        <w:rPr>
+          <w:bCs/>
+        </w:rPr>
+      </w:pPr>
+      <w:r>
+        <w:rPr>
+          <w:bCs/>
+        </w:rPr>
+        <w:t>Since risk severity and consequences are context-specific</w:t>
+      </w:r>
+    </w:p>
+    <w:p>
+      <w:pPr>
+        <w:rPr>
+          <w:bCs/>
+        </w:rPr>
+      </w:pPr>
+      <w:r>
+        <w:rPr>
+          <w:bCs/>
+        </w:rPr>
+        <w:t xml:space="preserve">Showcase your work </w:t>
+      </w:r>
+      <w:r>
+        <w:rPr>
+          <w:rFonts w:hint="eastAsia"/>
+          <w:bCs/>
+        </w:rPr>
+        <w:t>展示你的作品</w:t>
+      </w:r>
+    </w:p>
+    <w:p>
+      <w:pPr>
+        <w:rPr>
+          <w:rFonts w:hint="eastAsia"/>
+          <w:bCs/>
+        </w:rPr>
+      </w:pPr>
+      <w:r>
+        <w:rPr>
+          <w:bCs/>
+        </w:rPr>
+        <w:t xml:space="preserve">Presenting at the AI CoP is a </w:t>
+      </w:r>
+      <w:r>
+        <w:rPr>
+          <w:b/>
+        </w:rPr>
+        <w:t>fulfilling way</w:t>
+      </w:r>
+      <w:r>
+        <w:rPr>
+          <w:bCs/>
+        </w:rPr>
+        <w:t xml:space="preserve"> (</w:t>
+      </w:r>
+      <w:r>
+        <w:rPr>
+          <w:rFonts w:hint="eastAsia"/>
+          <w:bCs/>
+        </w:rPr>
+        <w:t>实现方式</w:t>
+      </w:r>
+      <w:r>
+        <w:rPr>
+          <w:bCs/>
+        </w:rPr>
+        <w:t>)</w:t>
+      </w:r>
+      <w:r>
+        <w:rPr>
+          <w:bCs/>
+        </w:rPr>
+        <w:t xml:space="preserve"> to </w:t>
+      </w:r>
+      <w:r>
+        <w:rPr>
+          <w:b/>
+        </w:rPr>
+        <w:t>engage with</w:t>
+      </w:r>
+      <w:r>
+        <w:rPr>
+          <w:bCs/>
+        </w:rPr>
+        <w:t xml:space="preserve"> </w:t>
+      </w:r>
+      <w:r>
+        <w:rPr>
+          <w:rFonts w:hint="eastAsia"/>
+          <w:bCs/>
+        </w:rPr>
+        <w:t>(</w:t>
+      </w:r>
+      <w:r>
+        <w:rPr>
+          <w:rFonts w:hint="eastAsia"/>
+          <w:bCs/>
+        </w:rPr>
+        <w:t>参与</w:t>
+      </w:r>
+      <w:r>
+        <w:rPr>
+          <w:bCs/>
+        </w:rPr>
+        <w:t xml:space="preserve">) </w:t>
+      </w:r>
+      <w:r>
+        <w:rPr>
+          <w:bCs/>
+        </w:rPr>
+        <w:t>leading practitioners of the filed and provides and excellent way to showcase your work and receive feed-back</w:t>
+      </w:r>
+    </w:p>
+    <w:p>
+      <w:pPr>
+        <w:rPr>
+          <w:bCs/>
+        </w:rPr>
+      </w:pPr>
+      <w:r>
+        <w:rPr>
+          <w:bCs/>
+        </w:rPr>
+        <w:t>Curious on all other presentations?</w:t>
+      </w:r>
+    </w:p>
+    <w:p>
+      <w:pPr>
+        <w:rPr>
+          <w:bCs/>
+        </w:rPr>
+      </w:pPr>
+      <w:r>
+        <w:rPr>
+          <w:rFonts w:hint="eastAsia"/>
+          <w:bCs/>
+        </w:rPr>
+        <w:lastRenderedPageBreak/>
+        <w:t>H</w:t>
+      </w:r>
+      <w:r>
+        <w:rPr>
+          <w:bCs/>
+        </w:rPr>
+        <w:t>e is eloquent and humorous as well. What he says never fails to please us</w:t>
+      </w:r>
+    </w:p>
+    <w:p>
+      <w:pPr>
+        <w:rPr>
+          <w:bCs/>
+        </w:rPr>
+      </w:pPr>
+      <w:r>
+        <w:rPr>
+          <w:bCs/>
+        </w:rPr>
+        <w:t>Y</w:t>
+      </w:r>
+      <w:r>
+        <w:rPr>
+          <w:rFonts w:hint="eastAsia"/>
+          <w:bCs/>
+        </w:rPr>
+        <w:t>ou</w:t>
+      </w:r>
+      <w:r>
+        <w:rPr>
+          <w:bCs/>
+        </w:rPr>
+        <w:t xml:space="preserve"> really have </w:t>
+      </w:r>
+      <w:r>
+        <w:rPr>
+          <w:b/>
+        </w:rPr>
+        <w:t>the gift of the gab</w:t>
+      </w:r>
+      <w:r>
+        <w:rPr>
+          <w:bCs/>
+        </w:rPr>
+        <w:t xml:space="preserve"> (</w:t>
+      </w:r>
+      <w:r>
+        <w:rPr>
+          <w:rFonts w:hint="eastAsia"/>
+          <w:bCs/>
+        </w:rPr>
+        <w:t>口才</w:t>
+      </w:r>
+      <w:r>
+        <w:rPr>
+          <w:rFonts w:hint="eastAsia"/>
+          <w:bCs/>
+        </w:rPr>
+        <w:t>)</w:t>
+      </w:r>
+      <w:r>
+        <w:rPr>
+          <w:bCs/>
+        </w:rPr>
+        <w:t>. After listening to your explanation, they were speechless.</w:t>
+      </w:r>
+    </w:p>
+    <w:p>
+      <w:pPr>
+        <w:rPr>
+          <w:bCs/>
+        </w:rPr>
+      </w:pPr>
+      <w:r>
+        <w:rPr>
+          <w:bCs/>
+        </w:rPr>
+        <w:t>T</w:t>
+      </w:r>
+      <w:r>
+        <w:rPr>
+          <w:rFonts w:hint="eastAsia"/>
+          <w:bCs/>
+        </w:rPr>
+        <w:t>om</w:t>
+      </w:r>
+      <w:r>
+        <w:rPr>
+          <w:bCs/>
+        </w:rPr>
+        <w:t xml:space="preserve"> has a </w:t>
+      </w:r>
+      <w:r>
+        <w:rPr>
+          <w:b/>
+        </w:rPr>
+        <w:t>silver tongue</w:t>
+      </w:r>
+      <w:r>
+        <w:rPr>
+          <w:bCs/>
+        </w:rPr>
+        <w:t xml:space="preserve"> (</w:t>
+      </w:r>
+      <w:r>
+        <w:rPr>
+          <w:rFonts w:hint="eastAsia"/>
+          <w:bCs/>
+        </w:rPr>
+        <w:t>三寸不烂之舌</w:t>
+      </w:r>
+      <w:r>
+        <w:rPr>
+          <w:bCs/>
+        </w:rPr>
+        <w:t>), and he can persuade John to give up his crazy pla</w:t>
+      </w:r>
+      <w:r>
+        <w:rPr>
+          <w:rFonts w:hint="eastAsia"/>
+          <w:bCs/>
+        </w:rPr>
+        <w:t>n</w:t>
+      </w:r>
+    </w:p>
+    <w:p>
+      <w:pPr>
+        <w:rPr>
+          <w:bCs/>
+        </w:rPr>
+      </w:pPr>
+      <w:r>
+        <w:rPr>
+          <w:bCs/>
+        </w:rPr>
+        <w:t xml:space="preserve">At on stage he referred to Anna as John’s finance, but later said that was </w:t>
+      </w:r>
+      <w:r>
+        <w:rPr>
+          <w:b/>
+        </w:rPr>
+        <w:t>a slip of the tongue</w:t>
+      </w:r>
+      <w:r>
+        <w:rPr>
+          <w:bCs/>
+        </w:rPr>
+        <w:t xml:space="preserve"> (</w:t>
+      </w:r>
+      <w:r>
+        <w:rPr>
+          <w:rFonts w:hint="eastAsia"/>
+          <w:bCs/>
+        </w:rPr>
+        <w:t>口误</w:t>
+      </w:r>
+      <w:r>
+        <w:rPr>
+          <w:rFonts w:hint="eastAsia"/>
+          <w:bCs/>
+        </w:rPr>
+        <w:t>)</w:t>
+      </w:r>
+    </w:p>
+    <w:p>
+      <w:pPr>
+        <w:rPr>
+          <w:bCs/>
+        </w:rPr>
+      </w:pPr>
+      <w:r>
+        <w:rPr>
+          <w:bCs/>
+        </w:rPr>
+        <w:t xml:space="preserve">A slip of the lip </w:t>
+      </w:r>
+      <w:r>
+        <w:rPr>
+          <w:rFonts w:hint="eastAsia"/>
+          <w:bCs/>
+        </w:rPr>
+        <w:t>说漏了嘴</w:t>
+      </w:r>
+      <w:r>
+        <w:rPr>
+          <w:bCs/>
+        </w:rPr>
+        <w:tab/>
+        <w:t xml:space="preserve">a slip of the pen </w:t>
+      </w:r>
+      <w:r>
+        <w:rPr>
+          <w:rFonts w:hint="eastAsia"/>
+          <w:bCs/>
+        </w:rPr>
+        <w:t>笔误</w:t>
+      </w:r>
+      <w:r>
+        <w:rPr>
+          <w:bCs/>
+        </w:rPr>
+        <w:tab/>
+      </w:r>
+      <w:r>
+        <w:rPr>
+          <w:rFonts w:hint="eastAsia"/>
+          <w:bCs/>
+        </w:rPr>
+        <w:t>a</w:t>
+      </w:r>
+      <w:r>
+        <w:rPr>
+          <w:bCs/>
+        </w:rPr>
+        <w:t xml:space="preserve"> slip of the thumb </w:t>
+      </w:r>
+      <w:r>
+        <w:rPr>
+          <w:rFonts w:hint="eastAsia"/>
+          <w:bCs/>
+        </w:rPr>
+        <w:t>手滑</w:t>
+      </w:r>
+    </w:p>
+    <w:p>
+      <w:pPr>
+        <w:rPr>
+          <w:bCs/>
+        </w:rPr>
+      </w:pPr>
+    </w:p>
+    <w:p>
+      <w:pPr>
+        <w:rPr>
+          <w:bCs/>
+        </w:rPr>
+      </w:pPr>
+      <w:r>
+        <w:rPr>
+          <w:bCs/>
+        </w:rPr>
         <w:t xml:space="preserve">At table </w:t>
       </w:r>
       <w:r>
@@ -10028,7 +10438,6 @@
     <w:p>
       <w:pPr>
         <w:rPr>
-          <w:rFonts w:hint="eastAsia"/>
           <w:b/>
         </w:rPr>
       </w:pPr>
@@ -10072,35 +10481,170 @@
       </w:r>
     </w:p>
     <w:p>
+      <w:r>
+        <w:t xml:space="preserve">The whole room </w:t>
+      </w:r>
+      <w:r>
+        <w:rPr>
+          <w:b/>
+          <w:bCs/>
+        </w:rPr>
+        <w:t>is at table</w:t>
+      </w:r>
+      <w:r>
+        <w:t xml:space="preserve"> </w:t>
+      </w:r>
+      <w:r>
+        <w:rPr>
+          <w:rFonts w:hint="eastAsia"/>
+        </w:rPr>
+        <w:t>一屋子的人都在吃饭</w:t>
+      </w:r>
+    </w:p>
+    <w:p>
       <w:pPr>
         <w:rPr>
-          <w:rFonts w:hint="eastAsia"/>
+          <w:bCs/>
         </w:rPr>
       </w:pPr>
       <w:r>
-        <w:t xml:space="preserve">The whole room </w:t>
-      </w:r>
-      <w:r>
-        <w:rPr>
-          <w:b/>
+        <w:rPr>
           <w:bCs/>
         </w:rPr>
-        <w:t>is at table</w:t>
-      </w:r>
-      <w:r>
+        <w:t>T</w:t>
+      </w:r>
+      <w:r>
+        <w:rPr>
+          <w:rFonts w:hint="eastAsia"/>
+          <w:bCs/>
+        </w:rPr>
+        <w:t>hey</w:t>
+      </w:r>
+      <w:r>
+        <w:rPr>
+          <w:bCs/>
+        </w:rPr>
+        <w:t xml:space="preserve"> sat </w:t>
+      </w:r>
+      <w:r>
+        <w:rPr>
+          <w:b/>
+        </w:rPr>
+        <w:t>at the table</w:t>
+      </w:r>
+      <w:r>
+        <w:rPr>
+          <w:bCs/>
+        </w:rPr>
+        <w:t xml:space="preserve"> by the window </w:t>
+      </w:r>
+      <w:r>
+        <w:rPr>
+          <w:rFonts w:hint="eastAsia"/>
+          <w:bCs/>
+        </w:rPr>
+        <w:t>他们坐在靠窗的桌子旁</w:t>
+      </w:r>
+    </w:p>
+    <w:p>
+      <w:pPr>
+        <w:rPr>
+          <w:bCs/>
+        </w:rPr>
+      </w:pPr>
+      <w:r>
+        <w:rPr>
+          <w:bCs/>
+        </w:rPr>
+        <w:t xml:space="preserve">I </w:t>
+      </w:r>
+      <w:r>
+        <w:rPr>
+          <w:b/>
+        </w:rPr>
+        <w:t>wait at table</w:t>
+      </w:r>
+      <w:r>
+        <w:rPr>
+          <w:bCs/>
+        </w:rPr>
+        <w:t xml:space="preserve"> at a restaurant nearby </w:t>
+      </w:r>
+      <w:r>
+        <w:rPr>
+          <w:rFonts w:hint="eastAsia"/>
+          <w:bCs/>
+        </w:rPr>
+        <w:t>我在附近一家餐馆当服务员</w:t>
+      </w:r>
+    </w:p>
+    <w:p>
+      <w:pPr>
+        <w:rPr>
+          <w:bCs/>
+        </w:rPr>
+      </w:pPr>
+      <w:r>
+        <w:rPr>
+          <w:bCs/>
+        </w:rPr>
+        <w:t xml:space="preserve">Could you </w:t>
+      </w:r>
+      <w:r>
+        <w:rPr>
+          <w:b/>
+        </w:rPr>
+        <w:t>set the table</w:t>
+      </w:r>
+      <w:r>
+        <w:rPr>
+          <w:bCs/>
+        </w:rPr>
+        <w:t xml:space="preserve">? Dinner is ready </w:t>
+      </w:r>
+      <w:r>
+        <w:rPr>
+          <w:rFonts w:hint="eastAsia"/>
+          <w:bCs/>
+        </w:rPr>
+        <w:t>你能摆一下餐桌吗？晚饭好了</w:t>
+      </w:r>
+    </w:p>
+    <w:p>
+      <w:pPr>
+        <w:rPr>
+          <w:bCs/>
+        </w:rPr>
+      </w:pPr>
+      <w:r>
+        <w:rPr>
+          <w:bCs/>
+        </w:rPr>
+        <w:t xml:space="preserve">We should put this plan </w:t>
+      </w:r>
+      <w:r>
+        <w:rPr>
+          <w:b/>
+        </w:rPr>
+        <w:t>on the table</w:t>
+      </w:r>
+      <w:r>
+        <w:rPr>
+          <w:bCs/>
+        </w:rPr>
         <w:t xml:space="preserve"> </w:t>
       </w:r>
       <w:r>
         <w:rPr>
           <w:rFonts w:hint="eastAsia"/>
-        </w:rPr>
-        <w:t>一屋子的人都在吃饭</w:t>
+          <w:bCs/>
+        </w:rPr>
+        <w:t>我们应该把这个计划拿到桌面上讨论一下</w:t>
       </w:r>
     </w:p>
     <w:p>
       <w:pPr>
         <w:rPr>
-          <w:rFonts w:hint="eastAsia"/>
           <w:bCs/>
         </w:rPr>
       </w:pPr>
@@ -10108,39 +10652,40 @@
         <w:rPr>
           <w:bCs/>
         </w:rPr>
-        <w:t>T</w:t>
-      </w:r>
-      <w:r>
-        <w:rPr>
-          <w:rFonts w:hint="eastAsia"/>
+        <w:t xml:space="preserve">He received some money </w:t>
+      </w:r>
+      <w:r>
+        <w:rPr>
+          <w:b/>
+        </w:rPr>
+        <w:t>under the table</w:t>
+      </w:r>
+      <w:r>
+        <w:rPr>
           <w:bCs/>
         </w:rPr>
-        <w:t>hey</w:t>
-      </w:r>
-      <w:r>
-        <w:rPr>
+        <w:t xml:space="preserve"> </w:t>
+      </w:r>
+      <w:r>
+        <w:rPr>
+          <w:rFonts w:hint="eastAsia"/>
           <w:bCs/>
         </w:rPr>
-        <w:t xml:space="preserve"> sat </w:t>
-      </w:r>
-      <w:r>
-        <w:rPr>
-          <w:b/>
-        </w:rPr>
-        <w:t>at the table</w:t>
-      </w:r>
-      <w:r>
-        <w:rPr>
+        <w:t>(</w:t>
+      </w:r>
+      <w:r>
+        <w:rPr>
+          <w:rFonts w:hint="eastAsia"/>
           <w:bCs/>
         </w:rPr>
-        <w:t xml:space="preserve"> by the window </w:t>
+        <w:t>私人</w:t>
       </w:r>
       <w:r>
         <w:rPr>
           <w:rFonts w:hint="eastAsia"/>
           <w:bCs/>
         </w:rPr>
-        <w:t>他们坐在靠窗的桌子旁</w:t>
+        <w:t>)</w:t>
       </w:r>
     </w:p>
     <w:p>
@@ -10153,26 +10698,42 @@
         <w:rPr>
           <w:bCs/>
         </w:rPr>
-        <w:t xml:space="preserve">I </w:t>
-      </w:r>
-      <w:r>
-        <w:rPr>
-          <w:b/>
-        </w:rPr>
-        <w:t>wait at table</w:t>
-      </w:r>
-      <w:r>
-        <w:rPr>
+        <w:t xml:space="preserve">Dining table </w:t>
+      </w:r>
+      <w:r>
+        <w:rPr>
+          <w:rFonts w:hint="eastAsia"/>
           <w:bCs/>
         </w:rPr>
-        <w:t xml:space="preserve"> at a restaurant nearby </w:t>
-      </w:r>
-      <w:r>
-        <w:rPr>
-          <w:rFonts w:hint="eastAsia"/>
+        <w:t>饭桌</w:t>
+      </w:r>
+      <w:r>
+        <w:rPr>
           <w:bCs/>
         </w:rPr>
-        <w:t>我在附近一家餐馆当服务员</w:t>
+        <w:tab/>
+        <w:t xml:space="preserve">coffee/tea table </w:t>
+      </w:r>
+      <w:r>
+        <w:rPr>
+          <w:rFonts w:hint="eastAsia"/>
+          <w:bCs/>
+        </w:rPr>
+        <w:t>茶几</w:t>
+      </w:r>
+      <w:r>
+        <w:rPr>
+          <w:bCs/>
+        </w:rPr>
+        <w:tab/>
+        <w:t xml:space="preserve"> bedside table </w:t>
+      </w:r>
+      <w:r>
+        <w:rPr>
+          <w:rFonts w:hint="eastAsia"/>
+          <w:bCs/>
+        </w:rPr>
+        <w:t>床头柜</w:t>
       </w:r>
     </w:p>
     <w:p>
@@ -10185,26 +10746,48 @@
         <w:rPr>
           <w:bCs/>
         </w:rPr>
-        <w:t xml:space="preserve">Could you </w:t>
-      </w:r>
-      <w:r>
-        <w:rPr>
-          <w:b/>
-        </w:rPr>
-        <w:t>set the table</w:t>
-      </w:r>
-      <w:r>
-        <w:rPr>
+        <w:t xml:space="preserve">Dressing table </w:t>
+      </w:r>
+      <w:r>
+        <w:rPr>
+          <w:rFonts w:hint="eastAsia"/>
           <w:bCs/>
         </w:rPr>
-        <w:t xml:space="preserve">? Dinner is ready </w:t>
-      </w:r>
-      <w:r>
-        <w:rPr>
-          <w:rFonts w:hint="eastAsia"/>
+        <w:t>梳妆台</w:t>
+      </w:r>
+      <w:r>
+        <w:rPr>
           <w:bCs/>
         </w:rPr>
-        <w:t>你能摆一下餐桌吗？晚饭好了</w:t>
+        <w:tab/>
+        <w:t xml:space="preserve">pool table </w:t>
+      </w:r>
+      <w:r>
+        <w:rPr>
+          <w:rFonts w:hint="eastAsia"/>
+          <w:bCs/>
+        </w:rPr>
+        <w:t>台球桌</w:t>
+      </w:r>
+      <w:r>
+        <w:rPr>
+          <w:bCs/>
+        </w:rPr>
+        <w:tab/>
+      </w:r>
+      <w:r>
+        <w:rPr>
+          <w:bCs/>
+        </w:rPr>
+        <w:tab/>
+        <w:t xml:space="preserve">times table </w:t>
+      </w:r>
+      <w:r>
+        <w:rPr>
+          <w:rFonts w:hint="eastAsia"/>
+          <w:bCs/>
+        </w:rPr>
+        <w:t>乘法表</w:t>
       </w:r>
     </w:p>
     <w:p>
@@ -10217,284 +10800,101 @@
         <w:rPr>
           <w:bCs/>
         </w:rPr>
-        <w:t xml:space="preserve">We should put this plan </w:t>
-      </w:r>
-      <w:r>
-        <w:rPr>
-          <w:b/>
-        </w:rPr>
-        <w:t>on the table</w:t>
-      </w:r>
-      <w:r>
-        <w:rPr>
+        <w:t xml:space="preserve">Desk </w:t>
+      </w:r>
+      <w:r>
+        <w:rPr>
+          <w:rFonts w:hint="eastAsia"/>
           <w:bCs/>
         </w:rPr>
+        <w:t>书桌，办公桌</w:t>
+      </w:r>
+      <w:r>
+        <w:rPr>
+          <w:bCs/>
+        </w:rPr>
+        <w:tab/>
+        <w:t xml:space="preserve">chair </w:t>
+      </w:r>
+      <w:r>
+        <w:rPr>
+          <w:rFonts w:hint="eastAsia"/>
+          <w:bCs/>
+        </w:rPr>
+        <w:t>椅子</w:t>
+      </w:r>
+      <w:r>
+        <w:rPr>
+          <w:bCs/>
+        </w:rPr>
+        <w:tab/>
+        <w:t xml:space="preserve">stool </w:t>
+      </w:r>
+      <w:r>
+        <w:rPr>
+          <w:rFonts w:hint="eastAsia"/>
+          <w:bCs/>
+        </w:rPr>
+        <w:t>凳子</w:t>
+      </w:r>
+    </w:p>
+    <w:p>
+      <w:pPr>
+        <w:rPr>
+          <w:b/>
+        </w:rPr>
+      </w:pPr>
+    </w:p>
+    <w:p>
+      <w:r>
+        <w:rPr>
+          <w:b/>
+        </w:rPr>
+        <w:t>Reach out to sb</w:t>
+      </w:r>
+      <w:r>
         <w:t xml:space="preserve"> </w:t>
       </w:r>
       <w:r>
         <w:rPr>
           <w:rFonts w:hint="eastAsia"/>
-          <w:bCs/>
-        </w:rPr>
-        <w:t>我们应该把这个计划拿到桌面上讨论一下</w:t>
-      </w:r>
-    </w:p>
-    <w:p>
-      <w:pPr>
-        <w:rPr>
-          <w:bCs/>
-        </w:rPr>
-      </w:pPr>
-      <w:r>
-        <w:rPr>
-          <w:bCs/>
-        </w:rPr>
-        <w:t xml:space="preserve">He received some money </w:t>
-      </w:r>
-      <w:r>
-        <w:rPr>
-          <w:b/>
-        </w:rPr>
-        <w:t>under the table</w:t>
-      </w:r>
-      <w:r>
-        <w:rPr>
-          <w:bCs/>
-        </w:rPr>
+        </w:rPr>
+        <w:t>=</w:t>
+      </w:r>
+      <w:r>
+        <w:t xml:space="preserve"> to try to communicate with a person or a group of people, usually in order to help or involve them</w:t>
+      </w:r>
+    </w:p>
+    <w:p>
+      <w:r>
+        <w:t>e.g.:</w:t>
+      </w:r>
+    </w:p>
+    <w:p>
+      <w:r>
+        <w:t>reach out to more customer for feedback on workflow</w:t>
+      </w:r>
+    </w:p>
+    <w:p/>
+    <w:p>
+      <w:r>
+        <w:rPr>
+          <w:b/>
+        </w:rPr>
+        <w:t>dispense with</w:t>
+      </w:r>
+      <w:r>
         <w:t xml:space="preserve"> </w:t>
       </w:r>
       <w:r>
         <w:rPr>
           <w:rFonts w:hint="eastAsia"/>
-          <w:bCs/>
-        </w:rPr>
-        <w:t>(</w:t>
-      </w:r>
-      <w:r>
-        <w:rPr>
-          <w:rFonts w:hint="eastAsia"/>
-          <w:bCs/>
-        </w:rPr>
-        <w:t>私人</w:t>
-      </w:r>
-      <w:r>
-        <w:rPr>
-          <w:rFonts w:hint="eastAsia"/>
-          <w:bCs/>
-        </w:rPr>
-        <w:t>)</w:t>
-      </w:r>
-    </w:p>
-    <w:p>
-      <w:pPr>
-        <w:rPr>
-          <w:bCs/>
-        </w:rPr>
-      </w:pPr>
-      <w:r>
-        <w:rPr>
-          <w:bCs/>
-        </w:rPr>
-        <w:t xml:space="preserve">Dining table </w:t>
-      </w:r>
-      <w:r>
-        <w:rPr>
-          <w:rFonts w:hint="eastAsia"/>
-          <w:bCs/>
-        </w:rPr>
-        <w:t>饭桌</w:t>
-      </w:r>
-      <w:r>
-        <w:rPr>
-          <w:bCs/>
-        </w:rPr>
-        <w:tab/>
-        <w:t xml:space="preserve">coffee/tea table </w:t>
-      </w:r>
-      <w:r>
-        <w:rPr>
-          <w:rFonts w:hint="eastAsia"/>
-          <w:bCs/>
-        </w:rPr>
-        <w:t>茶几</w:t>
-      </w:r>
-      <w:r>
-        <w:rPr>
-          <w:bCs/>
-        </w:rPr>
-        <w:tab/>
-        <w:t xml:space="preserve"> bedside table </w:t>
-      </w:r>
-      <w:r>
-        <w:rPr>
-          <w:rFonts w:hint="eastAsia"/>
-          <w:bCs/>
-        </w:rPr>
-        <w:t>床头柜</w:t>
-      </w:r>
-    </w:p>
-    <w:p>
-      <w:pPr>
-        <w:rPr>
-          <w:bCs/>
-        </w:rPr>
-      </w:pPr>
-      <w:r>
-        <w:rPr>
-          <w:bCs/>
-        </w:rPr>
-        <w:t xml:space="preserve">Dressing table </w:t>
-      </w:r>
-      <w:r>
-        <w:rPr>
-          <w:rFonts w:hint="eastAsia"/>
-          <w:bCs/>
-        </w:rPr>
-        <w:t>梳妆台</w:t>
-      </w:r>
-      <w:r>
-        <w:rPr>
-          <w:bCs/>
-        </w:rPr>
-        <w:tab/>
-        <w:t xml:space="preserve">pool table </w:t>
-      </w:r>
-      <w:r>
-        <w:rPr>
-          <w:rFonts w:hint="eastAsia"/>
-          <w:bCs/>
-        </w:rPr>
-        <w:t>台球桌</w:t>
-      </w:r>
-      <w:r>
-        <w:rPr>
-          <w:bCs/>
-        </w:rPr>
-        <w:tab/>
-      </w:r>
-      <w:r>
-        <w:rPr>
-          <w:bCs/>
-        </w:rPr>
-        <w:tab/>
-        <w:t xml:space="preserve">times table </w:t>
-      </w:r>
-      <w:r>
-        <w:rPr>
-          <w:rFonts w:hint="eastAsia"/>
-          <w:bCs/>
-        </w:rPr>
-        <w:t>乘法表</w:t>
-      </w:r>
-    </w:p>
-    <w:p>
-      <w:pPr>
-        <w:rPr>
-          <w:rFonts w:hint="eastAsia"/>
-          <w:bCs/>
-        </w:rPr>
-      </w:pPr>
-      <w:r>
-        <w:rPr>
-          <w:bCs/>
-        </w:rPr>
-        <w:t xml:space="preserve">Desk </w:t>
-      </w:r>
-      <w:r>
-        <w:rPr>
-          <w:rFonts w:hint="eastAsia"/>
-          <w:bCs/>
-        </w:rPr>
-        <w:t>书桌，办公桌</w:t>
-      </w:r>
-      <w:r>
-        <w:rPr>
-          <w:bCs/>
-        </w:rPr>
-        <w:tab/>
-        <w:t xml:space="preserve">chair </w:t>
-      </w:r>
-      <w:r>
-        <w:rPr>
-          <w:rFonts w:hint="eastAsia"/>
-          <w:bCs/>
-        </w:rPr>
-        <w:t>椅子</w:t>
-      </w:r>
-      <w:r>
-        <w:rPr>
-          <w:bCs/>
-        </w:rPr>
-        <w:tab/>
-        <w:t xml:space="preserve">stool </w:t>
-      </w:r>
-      <w:r>
-        <w:rPr>
-          <w:rFonts w:hint="eastAsia"/>
-          <w:bCs/>
-        </w:rPr>
-        <w:t>凳子</w:t>
-      </w:r>
-    </w:p>
-    <w:p>
-      <w:pPr>
-        <w:rPr>
-          <w:rFonts w:hint="eastAsia"/>
-          <w:b/>
-        </w:rPr>
-      </w:pPr>
-    </w:p>
-    <w:p>
-      <w:r>
-        <w:rPr>
-          <w:b/>
-        </w:rPr>
-        <w:t>Reach out to sb</w:t>
-      </w:r>
-      <w:r>
-        <w:t xml:space="preserve"> </w:t>
-      </w:r>
-      <w:r>
-        <w:rPr>
-          <w:rFonts w:hint="eastAsia"/>
-        </w:rPr>
-        <w:t>=</w:t>
-      </w:r>
-      <w:r>
-        <w:t xml:space="preserve"> to try to communicate with a person or a group of people, usually in order to help or involve them</w:t>
-      </w:r>
-    </w:p>
-    <w:p>
-      <w:r>
-        <w:t>e.g.:</w:t>
-      </w:r>
-    </w:p>
-    <w:p>
-      <w:r>
-        <w:t>reach out to more customer for feedback on workflow</w:t>
-      </w:r>
-    </w:p>
-    <w:p/>
-    <w:p>
-      <w:r>
-        <w:rPr>
-          <w:b/>
-        </w:rPr>
-        <w:t>dispense with</w:t>
-      </w:r>
-      <w:r>
-        <w:t xml:space="preserve"> </w:t>
-      </w:r>
-      <w:r>
-        <w:rPr>
-          <w:rFonts w:hint="eastAsia"/>
         </w:rPr>
         <w:t>摒弃，不用</w:t>
       </w:r>
     </w:p>
     <w:p>
       <w:r>
-        <w:lastRenderedPageBreak/>
         <w:t xml:space="preserve">Many households have dispensed with their old-fashioned </w:t>
       </w:r>
       <w:r>
@@ -10837,6 +11237,7 @@
         <w:rPr>
           <w:rFonts w:hint="eastAsia"/>
         </w:rPr>
+        <w:lastRenderedPageBreak/>
         <w:t>account n</w:t>
       </w:r>
       <w:r>
@@ -11658,6 +12059,7 @@
         <w:rPr>
           <w:rFonts w:hint="eastAsia"/>
         </w:rPr>
+        <w:lastRenderedPageBreak/>
         <w:t xml:space="preserve">go/ walk / run across </w:t>
       </w:r>
       <w:r>
@@ -12535,6 +12937,7 @@
         <w:rPr>
           <w:rFonts w:hint="eastAsia"/>
         </w:rPr>
+        <w:lastRenderedPageBreak/>
         <w:t xml:space="preserve">in vast numbers </w:t>
       </w:r>
       <w:r>
@@ -13259,6 +13662,7 @@
     </w:p>
     <w:p>
       <w:r>
+        <w:lastRenderedPageBreak/>
         <w:t>I have long hypothesized a connection between these factors</w:t>
       </w:r>
     </w:p>
@@ -13669,7 +14073,7 @@
     <w:p/>
     <w:p>
       <w:pPr>
-        <w:pStyle w:val="1"/>
+        <w:pStyle w:val="Heading1"/>
       </w:pPr>
       <w:bookmarkStart w:id="6" w:name="_Toc524872387"/>
       <w:bookmarkStart w:id="7" w:name="_Toc528769731"/>
@@ -13687,6 +14091,12 @@
     </w:p>
     <w:p>
       <w:r>
+        <w:t>Most organs like the heart and kidneys fall into this category</w:t>
+      </w:r>
+    </w:p>
+    <w:p/>
+    <w:p>
+      <w:r>
         <w:rPr>
           <w:rFonts w:hint="eastAsia"/>
         </w:rPr>
@@ -13891,6 +14301,7 @@
     </w:p>
     <w:p>
       <w:r>
+        <w:lastRenderedPageBreak/>
         <w:t xml:space="preserve">There are so many kinds of tape-recorders on sale that I can't </w:t>
       </w:r>
       <w:r>
@@ -14272,7 +14683,7 @@
     <w:p/>
     <w:p>
       <w:pPr>
-        <w:pStyle w:val="1"/>
+        <w:pStyle w:val="Heading1"/>
       </w:pPr>
       <w:bookmarkStart w:id="8" w:name="_Toc524872388"/>
       <w:bookmarkStart w:id="9" w:name="_Toc528769732"/>
@@ -14342,6 +14753,7 @@
     <w:p/>
     <w:p>
       <w:r>
+        <w:lastRenderedPageBreak/>
         <w:t>the traffic sign says 'stop'</w:t>
       </w:r>
       <w:r>
@@ -14934,6 +15346,7 @@
         <w:rPr>
           <w:rFonts w:hint="eastAsia"/>
         </w:rPr>
+        <w:lastRenderedPageBreak/>
         <w:t xml:space="preserve">what time do you open? </w:t>
       </w:r>
       <w:r>
@@ -15642,6 +16055,7 @@
         <w:rPr>
           <w:rFonts w:hint="eastAsia"/>
         </w:rPr>
+        <w:lastRenderedPageBreak/>
         <w:t xml:space="preserve">She turns me off </w:t>
       </w:r>
       <w:r>
@@ -16416,6 +16830,7 @@
         <w:rPr>
           <w:rFonts w:hint="eastAsia"/>
         </w:rPr>
+        <w:lastRenderedPageBreak/>
         <w:t xml:space="preserve">after our quarrel, jane gave me the </w:t>
       </w:r>
       <w:r>
@@ -17199,6 +17614,7 @@
         <w:rPr>
           <w:rFonts w:hint="eastAsia"/>
         </w:rPr>
+        <w:lastRenderedPageBreak/>
         <w:t>the year 2008 saw the publication of this book 2008</w:t>
       </w:r>
       <w:r>
@@ -17851,6 +18267,7 @@
     </w:p>
     <w:p>
       <w:r>
+        <w:lastRenderedPageBreak/>
         <w:t>Someone jumped over the wall of John's house at 9:30 p.m.</w:t>
       </w:r>
     </w:p>
@@ -18388,6 +18805,7 @@
         <w:rPr>
           <w:rFonts w:hint="eastAsia"/>
         </w:rPr>
+        <w:lastRenderedPageBreak/>
         <w:t xml:space="preserve">Some weak plants need to be </w:t>
       </w:r>
       <w:r>
@@ -18729,6 +19147,7 @@
     <w:p/>
     <w:p>
       <w:r>
+        <w:lastRenderedPageBreak/>
         <w:t xml:space="preserve">Tom met Susan </w:t>
       </w:r>
       <w:r>
@@ -19347,6 +19766,7 @@
         <w:rPr>
           <w:rFonts w:hint="eastAsia"/>
         </w:rPr>
+        <w:lastRenderedPageBreak/>
         <w:t>每天早上，当简把手放到汤姆的肩膀上时，汤姆就会醒来</w:t>
       </w:r>
     </w:p>
@@ -20532,6 +20952,7 @@
     </w:p>
     <w:p>
       <w:r>
+        <w:lastRenderedPageBreak/>
         <w:t xml:space="preserve">Please cut me a piece of cake </w:t>
       </w:r>
     </w:p>
@@ -21197,10 +21618,11 @@
     <w:p/>
     <w:p>
       <w:pPr>
-        <w:pStyle w:val="1"/>
+        <w:pStyle w:val="Heading1"/>
       </w:pPr>
       <w:bookmarkStart w:id="10" w:name="_Toc528769733"/>
       <w:r>
+        <w:lastRenderedPageBreak/>
         <w:t>Blog, Paper</w:t>
       </w:r>
       <w:r>
@@ -21459,6 +21881,7 @@
     </w:p>
     <w:p>
       <w:r>
+        <w:lastRenderedPageBreak/>
         <w:t>During the conference, Adam, as a globally renowned software expert, shared his insights about improving code quality and his latet practice in the field of code quality.</w:t>
       </w:r>
     </w:p>
@@ -21489,7 +21912,7 @@
     <w:p/>
     <w:p>
       <w:pPr>
-        <w:pStyle w:val="1"/>
+        <w:pStyle w:val="Heading1"/>
       </w:pPr>
       <w:bookmarkStart w:id="11" w:name="_Toc524872389"/>
       <w:bookmarkStart w:id="12" w:name="_Toc528769734"/>
@@ -21836,6 +22259,7 @@
         <w:rPr>
           <w:rFonts w:hint="eastAsia"/>
         </w:rPr>
+        <w:lastRenderedPageBreak/>
         <w:t>pee</w:t>
       </w:r>
       <w:r>
@@ -22499,6 +22923,7 @@
     </w:p>
     <w:p>
       <w:r>
+        <w:lastRenderedPageBreak/>
         <w:t>it doesn't make much of a difference</w:t>
       </w:r>
     </w:p>
@@ -23028,6 +23453,7 @@
     </w:p>
     <w:p>
       <w:r>
+        <w:lastRenderedPageBreak/>
         <w:t>other people are satisfied with staying where they are</w:t>
       </w:r>
     </w:p>
@@ -23519,6 +23945,7 @@
         <w:rPr>
           <w:rFonts w:hint="eastAsia"/>
         </w:rPr>
+        <w:lastRenderedPageBreak/>
         <w:t xml:space="preserve">shoot for </w:t>
       </w:r>
       <w:r>
@@ -23694,7 +24121,7 @@
 </file>
 
 <file path=word/endnotes.xml><?xml version="1.0" encoding="utf-8"?>
-<w:endnotes xmlns:wpc="http://schemas.microsoft.com/office/word/2010/wordprocessingCanvas" xmlns:cx="http://schemas.microsoft.com/office/drawing/2014/chartex" xmlns:cx1="http://schemas.microsoft.com/office/drawing/2015/9/8/chartex" xmlns:cx2="http://schemas.microsoft.com/office/drawing/2015/10/21/chartex" xmlns:cx3="http://schemas.microsoft.com/office/drawing/2016/5/9/chartex" xmlns:cx4="http://schemas.microsoft.com/office/drawing/2016/5/10/chartex" xmlns:cx5="http://schemas.microsoft.com/office/drawing/2016/5/11/chartex" xmlns:cx6="http://schemas.microsoft.com/office/drawing/2016/5/12/chartex" xmlns:cx7="http://schemas.microsoft.com/office/drawing/2016/5/13/chartex" xmlns:cx8="http://schemas.microsoft.com/office/drawing/2016/5/14/chartex" xmlns:mc="http://schemas.openxmlformats.org/markup-compatibility/2006" xmlns:aink="http://schemas.microsoft.com/office/drawing/2016/ink" xmlns:am3d="http://schemas.microsoft.com/office/drawing/2017/model3d" xmlns:o="urn:schemas-microsoft-com:office:office" xmlns:r="http://schemas.openxmlformats.org/officeDocument/2006/relationships" xmlns:m="http://schemas.openxmlformats.org/officeDocument/2006/math" xmlns:v="urn:schemas-microsoft-com:vml" xmlns:wp14="http://schemas.microsoft.com/office/word/2010/wordprocessingDrawing" xmlns:wp="http://schemas.openxmlformats.org/drawingml/2006/wordprocessingDrawing" xmlns:w10="urn:schemas-microsoft-com:office:word" xmlns:w="http://schemas.openxmlformats.org/wordprocessingml/2006/main" xmlns:w14="http://schemas.microsoft.com/office/word/2010/wordml" xmlns:w15="http://schemas.microsoft.com/office/word/2012/wordml" xmlns:w16cex="http://schemas.microsoft.com/office/word/2018/wordml/cex" xmlns:w16cid="http://schemas.microsoft.com/office/word/2016/wordml/cid" xmlns:w16="http://schemas.microsoft.com/office/word/2018/wordml" xmlns:w16se="http://schemas.microsoft.com/office/word/2015/wordml/symex" xmlns:wpg="http://schemas.microsoft.com/office/word/2010/wordprocessingGroup" xmlns:wpi="http://schemas.microsoft.com/office/word/2010/wordprocessingInk" xmlns:wne="http://schemas.microsoft.com/office/word/2006/wordml" xmlns:wps="http://schemas.microsoft.com/office/word/2010/wordprocessingShape" mc:Ignorable="w14 w15 w16se w16cid w16 w16cex wp14">
+<w:endnotes xmlns:wpc="http://schemas.microsoft.com/office/word/2010/wordprocessingCanvas" xmlns:cx="http://schemas.microsoft.com/office/drawing/2014/chartex" xmlns:cx1="http://schemas.microsoft.com/office/drawing/2015/9/8/chartex" xmlns:cx2="http://schemas.microsoft.com/office/drawing/2015/10/21/chartex" xmlns:cx3="http://schemas.microsoft.com/office/drawing/2016/5/9/chartex" xmlns:cx4="http://schemas.microsoft.com/office/drawing/2016/5/10/chartex" xmlns:cx5="http://schemas.microsoft.com/office/drawing/2016/5/11/chartex" xmlns:cx6="http://schemas.microsoft.com/office/drawing/2016/5/12/chartex" xmlns:cx7="http://schemas.microsoft.com/office/drawing/2016/5/13/chartex" xmlns:cx8="http://schemas.microsoft.com/office/drawing/2016/5/14/chartex" xmlns:mc="http://schemas.openxmlformats.org/markup-compatibility/2006" xmlns:aink="http://schemas.microsoft.com/office/drawing/2016/ink" xmlns:am3d="http://schemas.microsoft.com/office/drawing/2017/model3d" xmlns:o="urn:schemas-microsoft-com:office:office" xmlns:oel="http://schemas.microsoft.com/office/2019/extlst" xmlns:r="http://schemas.openxmlformats.org/officeDocument/2006/relationships" xmlns:m="http://schemas.openxmlformats.org/officeDocument/2006/math" xmlns:v="urn:schemas-microsoft-com:vml" xmlns:wp14="http://schemas.microsoft.com/office/word/2010/wordprocessingDrawing" xmlns:wp="http://schemas.openxmlformats.org/drawingml/2006/wordprocessingDrawing" xmlns:w10="urn:schemas-microsoft-com:office:word" xmlns:w="http://schemas.openxmlformats.org/wordprocessingml/2006/main" xmlns:w14="http://schemas.microsoft.com/office/word/2010/wordml" xmlns:w15="http://schemas.microsoft.com/office/word/2012/wordml" xmlns:w16cex="http://schemas.microsoft.com/office/word/2018/wordml/cex" xmlns:w16cid="http://schemas.microsoft.com/office/word/2016/wordml/cid" xmlns:w16="http://schemas.microsoft.com/office/word/2018/wordml" xmlns:w16sdtdh="http://schemas.microsoft.com/office/word/2020/wordml/sdtdatahash" xmlns:w16se="http://schemas.microsoft.com/office/word/2015/wordml/symex" xmlns:wpg="http://schemas.microsoft.com/office/word/2010/wordprocessingGroup" xmlns:wpi="http://schemas.microsoft.com/office/word/2010/wordprocessingInk" xmlns:wne="http://schemas.microsoft.com/office/word/2006/wordml" xmlns:wps="http://schemas.microsoft.com/office/word/2010/wordprocessingShape" mc:Ignorable="w14 w15 w16se w16cid w16 w16cex w16sdtdh wp14">
   <w:endnote w:type="separator" w:id="-1">
     <w:p>
       <w:r>
@@ -23713,7 +24140,7 @@
 </file>
 
 <file path=word/footnotes.xml><?xml version="1.0" encoding="utf-8"?>
-<w:footnotes xmlns:wpc="http://schemas.microsoft.com/office/word/2010/wordprocessingCanvas" xmlns:cx="http://schemas.microsoft.com/office/drawing/2014/chartex" xmlns:cx1="http://schemas.microsoft.com/office/drawing/2015/9/8/chartex" xmlns:cx2="http://schemas.microsoft.com/office/drawing/2015/10/21/chartex" xmlns:cx3="http://schemas.microsoft.com/office/drawing/2016/5/9/chartex" xmlns:cx4="http://schemas.microsoft.com/office/drawing/2016/5/10/chartex" xmlns:cx5="http://schemas.microsoft.com/office/drawing/2016/5/11/chartex" xmlns:cx6="http://schemas.microsoft.com/office/drawing/2016/5/12/chartex" xmlns:cx7="http://schemas.microsoft.com/office/drawing/2016/5/13/chartex" xmlns:cx8="http://schemas.microsoft.com/office/drawing/2016/5/14/chartex" xmlns:mc="http://schemas.openxmlformats.org/markup-compatibility/2006" xmlns:aink="http://schemas.microsoft.com/office/drawing/2016/ink" xmlns:am3d="http://schemas.microsoft.com/office/drawing/2017/model3d" xmlns:o="urn:schemas-microsoft-com:office:office" xmlns:r="http://schemas.openxmlformats.org/officeDocument/2006/relationships" xmlns:m="http://schemas.openxmlformats.org/officeDocument/2006/math" xmlns:v="urn:schemas-microsoft-com:vml" xmlns:wp14="http://schemas.microsoft.com/office/word/2010/wordprocessingDrawing" xmlns:wp="http://schemas.openxmlformats.org/drawingml/2006/wordprocessingDrawing" xmlns:w10="urn:schemas-microsoft-com:office:word" xmlns:w="http://schemas.openxmlformats.org/wordprocessingml/2006/main" xmlns:w14="http://schemas.microsoft.com/office/word/2010/wordml" xmlns:w15="http://schemas.microsoft.com/office/word/2012/wordml" xmlns:w16cex="http://schemas.microsoft.com/office/word/2018/wordml/cex" xmlns:w16cid="http://schemas.microsoft.com/office/word/2016/wordml/cid" xmlns:w16="http://schemas.microsoft.com/office/word/2018/wordml" xmlns:w16se="http://schemas.microsoft.com/office/word/2015/wordml/symex" xmlns:wpg="http://schemas.microsoft.com/office/word/2010/wordprocessingGroup" xmlns:wpi="http://schemas.microsoft.com/office/word/2010/wordprocessingInk" xmlns:wne="http://schemas.microsoft.com/office/word/2006/wordml" xmlns:wps="http://schemas.microsoft.com/office/word/2010/wordprocessingShape" mc:Ignorable="w14 w15 w16se w16cid w16 w16cex wp14">
+<w:footnotes xmlns:wpc="http://schemas.microsoft.com/office/word/2010/wordprocessingCanvas" xmlns:cx="http://schemas.microsoft.com/office/drawing/2014/chartex" xmlns:cx1="http://schemas.microsoft.com/office/drawing/2015/9/8/chartex" xmlns:cx2="http://schemas.microsoft.com/office/drawing/2015/10/21/chartex" xmlns:cx3="http://schemas.microsoft.com/office/drawing/2016/5/9/chartex" xmlns:cx4="http://schemas.microsoft.com/office/drawing/2016/5/10/chartex" xmlns:cx5="http://schemas.microsoft.com/office/drawing/2016/5/11/chartex" xmlns:cx6="http://schemas.microsoft.com/office/drawing/2016/5/12/chartex" xmlns:cx7="http://schemas.microsoft.com/office/drawing/2016/5/13/chartex" xmlns:cx8="http://schemas.microsoft.com/office/drawing/2016/5/14/chartex" xmlns:mc="http://schemas.openxmlformats.org/markup-compatibility/2006" xmlns:aink="http://schemas.microsoft.com/office/drawing/2016/ink" xmlns:am3d="http://schemas.microsoft.com/office/drawing/2017/model3d" xmlns:o="urn:schemas-microsoft-com:office:office" xmlns:oel="http://schemas.microsoft.com/office/2019/extlst" xmlns:r="http://schemas.openxmlformats.org/officeDocument/2006/relationships" xmlns:m="http://schemas.openxmlformats.org/officeDocument/2006/math" xmlns:v="urn:schemas-microsoft-com:vml" xmlns:wp14="http://schemas.microsoft.com/office/word/2010/wordprocessingDrawing" xmlns:wp="http://schemas.openxmlformats.org/drawingml/2006/wordprocessingDrawing" xmlns:w10="urn:schemas-microsoft-com:office:word" xmlns:w="http://schemas.openxmlformats.org/wordprocessingml/2006/main" xmlns:w14="http://schemas.microsoft.com/office/word/2010/wordml" xmlns:w15="http://schemas.microsoft.com/office/word/2012/wordml" xmlns:w16cex="http://schemas.microsoft.com/office/word/2018/wordml/cex" xmlns:w16cid="http://schemas.microsoft.com/office/word/2016/wordml/cid" xmlns:w16="http://schemas.microsoft.com/office/word/2018/wordml" xmlns:w16sdtdh="http://schemas.microsoft.com/office/word/2020/wordml/sdtdatahash" xmlns:w16se="http://schemas.microsoft.com/office/word/2015/wordml/symex" xmlns:wpg="http://schemas.microsoft.com/office/word/2010/wordprocessingGroup" xmlns:wpi="http://schemas.microsoft.com/office/word/2010/wordprocessingInk" xmlns:wne="http://schemas.microsoft.com/office/word/2006/wordml" xmlns:wps="http://schemas.microsoft.com/office/word/2010/wordprocessingShape" mc:Ignorable="w14 w15 w16se w16cid w16 w16cex w16sdtdh wp14">
   <w:footnote w:type="separator" w:id="-1">
     <w:p>
       <w:r>
@@ -23732,7 +24159,7 @@
 </file>
 
 <file path=word/styles.xml><?xml version="1.0" encoding="utf-8"?>
-<w:styles xmlns:mc="http://schemas.openxmlformats.org/markup-compatibility/2006" xmlns:r="http://schemas.openxmlformats.org/officeDocument/2006/relationships" xmlns:w="http://schemas.openxmlformats.org/wordprocessingml/2006/main" xmlns:w14="http://schemas.microsoft.com/office/word/2010/wordml" xmlns:w15="http://schemas.microsoft.com/office/word/2012/wordml" xmlns:w16cex="http://schemas.microsoft.com/office/word/2018/wordml/cex" xmlns:w16cid="http://schemas.microsoft.com/office/word/2016/wordml/cid" xmlns:w16="http://schemas.microsoft.com/office/word/2018/wordml" xmlns:w16se="http://schemas.microsoft.com/office/word/2015/wordml/symex" mc:Ignorable="w14 w15 w16se w16cid w16 w16cex">
+<w:styles xmlns:mc="http://schemas.openxmlformats.org/markup-compatibility/2006" xmlns:r="http://schemas.openxmlformats.org/officeDocument/2006/relationships" xmlns:w="http://schemas.openxmlformats.org/wordprocessingml/2006/main" xmlns:w14="http://schemas.microsoft.com/office/word/2010/wordml" xmlns:w15="http://schemas.microsoft.com/office/word/2012/wordml" xmlns:w16cex="http://schemas.microsoft.com/office/word/2018/wordml/cex" xmlns:w16cid="http://schemas.microsoft.com/office/word/2016/wordml/cid" xmlns:w16="http://schemas.microsoft.com/office/word/2018/wordml" xmlns:w16sdtdh="http://schemas.microsoft.com/office/word/2020/wordml/sdtdatahash" xmlns:w16se="http://schemas.microsoft.com/office/word/2015/wordml/symex" mc:Ignorable="w14 w15 w16se w16cid w16 w16cex w16sdtdh">
   <w:docDefaults>
     <w:rPrDefault>
       <w:rPr>
@@ -24123,7 +24550,7 @@
     <w:lsdException w:name="Unresolved Mention" w:semiHidden="1" w:unhideWhenUsed="1"/>
     <w:lsdException w:name="Smart Link" w:semiHidden="1" w:unhideWhenUsed="1"/>
   </w:latentStyles>
-  <w:style w:type="paragraph" w:default="1" w:styleId="a">
+  <w:style w:type="paragraph" w:default="1" w:styleId="Normal">
     <w:name w:val="Normal"/>
     <w:qFormat/>
     <w:pPr>
@@ -24131,11 +24558,11 @@
       <w:jc w:val="both"/>
     </w:pPr>
   </w:style>
-  <w:style w:type="paragraph" w:styleId="1">
+  <w:style w:type="paragraph" w:styleId="Heading1">
     <w:name w:val="heading 1"/>
-    <w:basedOn w:val="a"/>
-    <w:next w:val="a"/>
-    <w:link w:val="10"/>
+    <w:basedOn w:val="Normal"/>
+    <w:next w:val="Normal"/>
+    <w:link w:val="Heading1Char"/>
     <w:uiPriority w:val="9"/>
     <w:qFormat/>
     <w:rsid w:val="000849EA"/>
@@ -24153,11 +24580,11 @@
       <w:szCs w:val="44"/>
     </w:rPr>
   </w:style>
-  <w:style w:type="paragraph" w:styleId="2">
+  <w:style w:type="paragraph" w:styleId="Heading2">
     <w:name w:val="heading 2"/>
-    <w:basedOn w:val="a"/>
-    <w:next w:val="a"/>
-    <w:link w:val="20"/>
+    <w:basedOn w:val="Normal"/>
+    <w:next w:val="Normal"/>
+    <w:link w:val="Heading2Char"/>
     <w:uiPriority w:val="9"/>
     <w:unhideWhenUsed/>
     <w:qFormat/>
@@ -24175,11 +24602,11 @@
       <w:szCs w:val="26"/>
     </w:rPr>
   </w:style>
-  <w:style w:type="paragraph" w:styleId="3">
+  <w:style w:type="paragraph" w:styleId="Heading3">
     <w:name w:val="heading 3"/>
-    <w:basedOn w:val="a"/>
-    <w:next w:val="a"/>
-    <w:link w:val="30"/>
+    <w:basedOn w:val="Normal"/>
+    <w:next w:val="Normal"/>
+    <w:link w:val="Heading3Char"/>
     <w:uiPriority w:val="9"/>
     <w:semiHidden/>
     <w:unhideWhenUsed/>
@@ -24198,13 +24625,13 @@
       <w:szCs w:val="24"/>
     </w:rPr>
   </w:style>
-  <w:style w:type="character" w:default="1" w:styleId="a0">
+  <w:style w:type="character" w:default="1" w:styleId="DefaultParagraphFont">
     <w:name w:val="Default Paragraph Font"/>
     <w:uiPriority w:val="1"/>
     <w:semiHidden/>
     <w:unhideWhenUsed/>
   </w:style>
-  <w:style w:type="table" w:default="1" w:styleId="a1">
+  <w:style w:type="table" w:default="1" w:styleId="TableNormal">
     <w:name w:val="Normal Table"/>
     <w:uiPriority w:val="99"/>
     <w:semiHidden/>
@@ -24219,16 +24646,16 @@
       </w:tblCellMar>
     </w:tblPr>
   </w:style>
-  <w:style w:type="numbering" w:default="1" w:styleId="a2">
+  <w:style w:type="numbering" w:default="1" w:styleId="NoList">
     <w:name w:val="No List"/>
     <w:uiPriority w:val="99"/>
     <w:semiHidden/>
     <w:unhideWhenUsed/>
   </w:style>
-  <w:style w:type="character" w:customStyle="1" w:styleId="10">
-    <w:name w:val="标题 1 字符"/>
-    <w:basedOn w:val="a0"/>
-    <w:link w:val="1"/>
+  <w:style w:type="character" w:customStyle="1" w:styleId="Heading1Char">
+    <w:name w:val="Heading 1 Char"/>
+    <w:basedOn w:val="DefaultParagraphFont"/>
+    <w:link w:val="Heading1"/>
     <w:uiPriority w:val="9"/>
     <w:rsid w:val="000849EA"/>
     <w:rPr>
@@ -24239,10 +24666,10 @@
       <w:szCs w:val="44"/>
     </w:rPr>
   </w:style>
-  <w:style w:type="paragraph" w:styleId="TOC">
+  <w:style w:type="paragraph" w:styleId="TOCHeading">
     <w:name w:val="TOC Heading"/>
-    <w:basedOn w:val="1"/>
-    <w:next w:val="a"/>
+    <w:basedOn w:val="Heading1"/>
+    <w:next w:val="Normal"/>
     <w:uiPriority w:val="39"/>
     <w:unhideWhenUsed/>
     <w:qFormat/>
@@ -24266,16 +24693,16 @@
   </w:style>
   <w:style w:type="paragraph" w:styleId="TOC1">
     <w:name w:val="toc 1"/>
-    <w:basedOn w:val="a"/>
-    <w:next w:val="a"/>
+    <w:basedOn w:val="Normal"/>
+    <w:next w:val="Normal"/>
     <w:autoRedefine/>
     <w:uiPriority w:val="39"/>
     <w:unhideWhenUsed/>
     <w:rsid w:val="001E614D"/>
   </w:style>
-  <w:style w:type="character" w:styleId="a3">
+  <w:style w:type="character" w:styleId="Hyperlink">
     <w:name w:val="Hyperlink"/>
-    <w:basedOn w:val="a0"/>
+    <w:basedOn w:val="DefaultParagraphFont"/>
     <w:uiPriority w:val="99"/>
     <w:unhideWhenUsed/>
     <w:rsid w:val="001E614D"/>
@@ -24284,10 +24711,10 @@
       <w:u w:val="single"/>
     </w:rPr>
   </w:style>
-  <w:style w:type="character" w:customStyle="1" w:styleId="20">
-    <w:name w:val="标题 2 字符"/>
-    <w:basedOn w:val="a0"/>
-    <w:link w:val="2"/>
+  <w:style w:type="character" w:customStyle="1" w:styleId="Heading2Char">
+    <w:name w:val="Heading 2 Char"/>
+    <w:basedOn w:val="DefaultParagraphFont"/>
+    <w:link w:val="Heading2"/>
     <w:uiPriority w:val="9"/>
     <w:rsid w:val="00BD50D0"/>
     <w:rPr>
@@ -24297,10 +24724,10 @@
       <w:szCs w:val="26"/>
     </w:rPr>
   </w:style>
-  <w:style w:type="character" w:customStyle="1" w:styleId="30">
-    <w:name w:val="标题 3 字符"/>
-    <w:basedOn w:val="a0"/>
-    <w:link w:val="3"/>
+  <w:style w:type="character" w:customStyle="1" w:styleId="Heading3Char">
+    <w:name w:val="Heading 3 Char"/>
+    <w:basedOn w:val="DefaultParagraphFont"/>
+    <w:link w:val="Heading3"/>
     <w:uiPriority w:val="9"/>
     <w:semiHidden/>
     <w:rsid w:val="003D794E"/>
@@ -24311,10 +24738,10 @@
       <w:szCs w:val="24"/>
     </w:rPr>
   </w:style>
-  <w:style w:type="paragraph" w:styleId="a4">
+  <w:style w:type="paragraph" w:styleId="Header">
     <w:name w:val="header"/>
-    <w:basedOn w:val="a"/>
-    <w:link w:val="a5"/>
+    <w:basedOn w:val="Normal"/>
+    <w:link w:val="HeaderChar"/>
     <w:uiPriority w:val="99"/>
     <w:unhideWhenUsed/>
     <w:rsid w:val="00850C5F"/>
@@ -24334,10 +24761,10 @@
       <w:szCs w:val="18"/>
     </w:rPr>
   </w:style>
-  <w:style w:type="character" w:customStyle="1" w:styleId="a5">
-    <w:name w:val="页眉 字符"/>
-    <w:basedOn w:val="a0"/>
-    <w:link w:val="a4"/>
+  <w:style w:type="character" w:customStyle="1" w:styleId="HeaderChar">
+    <w:name w:val="Header Char"/>
+    <w:basedOn w:val="DefaultParagraphFont"/>
+    <w:link w:val="Header"/>
     <w:uiPriority w:val="99"/>
     <w:rsid w:val="00850C5F"/>
     <w:rPr>
@@ -24345,10 +24772,10 @@
       <w:szCs w:val="18"/>
     </w:rPr>
   </w:style>
-  <w:style w:type="paragraph" w:styleId="a6">
+  <w:style w:type="paragraph" w:styleId="Footer">
     <w:name w:val="footer"/>
-    <w:basedOn w:val="a"/>
-    <w:link w:val="a7"/>
+    <w:basedOn w:val="Normal"/>
+    <w:link w:val="FooterChar"/>
     <w:uiPriority w:val="99"/>
     <w:unhideWhenUsed/>
     <w:rsid w:val="00850C5F"/>
@@ -24365,10 +24792,10 @@
       <w:szCs w:val="18"/>
     </w:rPr>
   </w:style>
-  <w:style w:type="character" w:customStyle="1" w:styleId="a7">
-    <w:name w:val="页脚 字符"/>
-    <w:basedOn w:val="a0"/>
-    <w:link w:val="a6"/>
+  <w:style w:type="character" w:customStyle="1" w:styleId="FooterChar">
+    <w:name w:val="Footer Char"/>
+    <w:basedOn w:val="DefaultParagraphFont"/>
+    <w:link w:val="Footer"/>
     <w:uiPriority w:val="99"/>
     <w:rsid w:val="00850C5F"/>
     <w:rPr>
@@ -24378,7 +24805,7 @@
   </w:style>
   <w:style w:type="character" w:customStyle="1" w:styleId="opdict3font14">
     <w:name w:val="op_dict3_font14"/>
-    <w:basedOn w:val="a0"/>
+    <w:basedOn w:val="DefaultParagraphFont"/>
     <w:rsid w:val="007B090E"/>
   </w:style>
 </w:styles>

</xml_diff>